<commit_message>
added Q8 in pdf
</commit_message>
<xml_diff>
--- a/hw23/hw3.docx
+++ b/hw23/hw3.docx
@@ -1,6 +1,6 @@
 
 <file path=word/document.xml><?xml version="1.0" encoding="utf-8"?>
-<w:document xmlns:wpc="http://schemas.microsoft.com/office/word/2010/wordprocessingCanvas" xmlns:cx="http://schemas.microsoft.com/office/drawing/2014/chartex" xmlns:cx1="http://schemas.microsoft.com/office/drawing/2015/9/8/chartex" xmlns:cx2="http://schemas.microsoft.com/office/drawing/2015/10/21/chartex" xmlns:cx3="http://schemas.microsoft.com/office/drawing/2016/5/9/chartex" xmlns:cx4="http://schemas.microsoft.com/office/drawing/2016/5/10/chartex" xmlns:cx5="http://schemas.microsoft.com/office/drawing/2016/5/11/chartex" xmlns:cx6="http://schemas.microsoft.com/office/drawing/2016/5/12/chartex" xmlns:cx7="http://schemas.microsoft.com/office/drawing/2016/5/13/chartex" xmlns:cx8="http://schemas.microsoft.com/office/drawing/2016/5/14/chartex" xmlns:mc="http://schemas.openxmlformats.org/markup-compatibility/2006" xmlns:aink="http://schemas.microsoft.com/office/drawing/2016/ink" xmlns:am3d="http://schemas.microsoft.com/office/drawing/2017/model3d" xmlns:o="urn:schemas-microsoft-com:office:office" xmlns:oel="http://schemas.microsoft.com/office/2019/extlst" xmlns:r="http://schemas.openxmlformats.org/officeDocument/2006/relationships" xmlns:m="http://schemas.openxmlformats.org/officeDocument/2006/math" xmlns:v="urn:schemas-microsoft-com:vml" xmlns:wp14="http://schemas.microsoft.com/office/word/2010/wordprocessingDrawing" xmlns:wp="http://schemas.openxmlformats.org/drawingml/2006/wordprocessingDrawing" xmlns:w10="urn:schemas-microsoft-com:office:word" xmlns:w="http://schemas.openxmlformats.org/wordprocessingml/2006/main" xmlns:w14="http://schemas.microsoft.com/office/word/2010/wordml" xmlns:w15="http://schemas.microsoft.com/office/word/2012/wordml" xmlns:w16cex="http://schemas.microsoft.com/office/word/2018/wordml/cex" xmlns:w16cid="http://schemas.microsoft.com/office/word/2016/wordml/cid" xmlns:w16="http://schemas.microsoft.com/office/word/2018/wordml" xmlns:w16sdtdh="http://schemas.microsoft.com/office/word/2020/wordml/sdtdatahash" xmlns:w16se="http://schemas.microsoft.com/office/word/2015/wordml/symex" xmlns:wpg="http://schemas.microsoft.com/office/word/2010/wordprocessingGroup" xmlns:wpi="http://schemas.microsoft.com/office/word/2010/wordprocessingInk" xmlns:wne="http://schemas.microsoft.com/office/word/2006/wordml" xmlns:wps="http://schemas.microsoft.com/office/word/2010/wordprocessingShape" mc:Ignorable="w14 w15 w16se w16cid w16 w16cex w16sdtdh wp14">
+<w:document xmlns:wpc="http://schemas.microsoft.com/office/word/2010/wordprocessingCanvas" xmlns:cx="http://schemas.microsoft.com/office/drawing/2014/chartex" xmlns:cx1="http://schemas.microsoft.com/office/drawing/2015/9/8/chartex" xmlns:cx2="http://schemas.microsoft.com/office/drawing/2015/10/21/chartex" xmlns:cx3="http://schemas.microsoft.com/office/drawing/2016/5/9/chartex" xmlns:cx4="http://schemas.microsoft.com/office/drawing/2016/5/10/chartex" xmlns:cx5="http://schemas.microsoft.com/office/drawing/2016/5/11/chartex" xmlns:cx6="http://schemas.microsoft.com/office/drawing/2016/5/12/chartex" xmlns:cx7="http://schemas.microsoft.com/office/drawing/2016/5/13/chartex" xmlns:cx8="http://schemas.microsoft.com/office/drawing/2016/5/14/chartex" xmlns:mc="http://schemas.openxmlformats.org/markup-compatibility/2006" xmlns:aink="http://schemas.microsoft.com/office/drawing/2016/ink" xmlns:am3d="http://schemas.microsoft.com/office/drawing/2017/model3d" xmlns:o="urn:schemas-microsoft-com:office:office" xmlns:r="http://schemas.openxmlformats.org/officeDocument/2006/relationships" xmlns:m="http://schemas.openxmlformats.org/officeDocument/2006/math" xmlns:v="urn:schemas-microsoft-com:vml" xmlns:wp14="http://schemas.microsoft.com/office/word/2010/wordprocessingDrawing" xmlns:wp="http://schemas.openxmlformats.org/drawingml/2006/wordprocessingDrawing" xmlns:w10="urn:schemas-microsoft-com:office:word" xmlns:w="http://schemas.openxmlformats.org/wordprocessingml/2006/main" xmlns:w14="http://schemas.microsoft.com/office/word/2010/wordml" xmlns:w15="http://schemas.microsoft.com/office/word/2012/wordml" xmlns:w16cex="http://schemas.microsoft.com/office/word/2018/wordml/cex" xmlns:w16cid="http://schemas.microsoft.com/office/word/2016/wordml/cid" xmlns:w16="http://schemas.microsoft.com/office/word/2018/wordml" xmlns:w16sdtdh="http://schemas.microsoft.com/office/word/2020/wordml/sdtdatahash" xmlns:w16se="http://schemas.microsoft.com/office/word/2015/wordml/symex" xmlns:wpg="http://schemas.microsoft.com/office/word/2010/wordprocessingGroup" xmlns:wpi="http://schemas.microsoft.com/office/word/2010/wordprocessingInk" xmlns:wne="http://schemas.microsoft.com/office/word/2006/wordml" xmlns:wps="http://schemas.microsoft.com/office/word/2010/wordprocessingShape" mc:Ignorable="w14 w15 w16se w16cid w16 w16cex w16sdtdh wp14">
   <w:body>
     <w:p>
       <w:pPr>
@@ -262,7 +262,7 @@
       <w:pPr>
         <w:bidi/>
         <w:rPr>
-          <w:rFonts w:eastAsiaTheme="minorEastAsia" w:hint="cs"/>
+          <w:rFonts w:eastAsiaTheme="minorEastAsia"/>
           <w:rtl/>
           <w:lang w:val="en-US"/>
         </w:rPr>
@@ -1149,14 +1149,12 @@
         </w:rPr>
         <w:t>פרמטר ה</w:t>
       </w:r>
-      <w:proofErr w:type="spellStart"/>
       <w:r>
         <w:rPr>
           <w:lang w:val="en-US"/>
         </w:rPr>
         <w:t>ovp</w:t>
       </w:r>
-      <w:proofErr w:type="spellEnd"/>
       <w:r>
         <w:rPr>
           <w:rFonts w:hint="cs"/>
@@ -1195,14 +1193,12 @@
         </w:rPr>
         <w:t>כאשר ה</w:t>
       </w:r>
-      <w:proofErr w:type="spellStart"/>
       <w:r>
         <w:rPr>
           <w:lang w:val="en-US"/>
         </w:rPr>
         <w:t>ovp</w:t>
       </w:r>
-      <w:proofErr w:type="spellEnd"/>
       <w:r>
         <w:rPr>
           <w:rFonts w:hint="cs"/>
@@ -1226,14 +1222,12 @@
         </w:rPr>
         <w:t xml:space="preserve"> מאחר ורק הוספנו והורדנו חלק קטן מהדגימה. כך, כאשר ה</w:t>
       </w:r>
-      <w:proofErr w:type="spellStart"/>
       <w:r>
         <w:rPr>
           <w:lang w:val="en-US"/>
         </w:rPr>
         <w:t>ovp</w:t>
       </w:r>
-      <w:proofErr w:type="spellEnd"/>
       <w:r>
         <w:rPr>
           <w:rFonts w:hint="cs"/>
@@ -1265,14 +1259,12 @@
         </w:rPr>
         <w:t>עדיין אם אותה כמות תדרים. בנוסף, כאשר ה</w:t>
       </w:r>
-      <w:proofErr w:type="spellStart"/>
       <w:r>
         <w:rPr>
           <w:lang w:val="en-US"/>
         </w:rPr>
         <w:t>ovp</w:t>
       </w:r>
-      <w:proofErr w:type="spellEnd"/>
       <w:r>
         <w:rPr>
           <w:rFonts w:hint="cs"/>
@@ -2636,7 +2628,6 @@
         <w:pStyle w:val="ListParagraph"/>
         <w:bidi/>
         <w:rPr>
-          <w:rFonts w:hint="cs"/>
           <w:noProof/>
           <w:rtl/>
           <w:lang w:val="en-US"/>
@@ -2677,72 +2668,66 @@
           <w:rtl/>
           <w:lang w:val="en-US"/>
         </w:rPr>
-        <w:t>שאלה 1</w:t>
-      </w:r>
-      <w:r>
-        <w:rPr>
-          <w:rFonts w:hint="cs"/>
-          <w:rtl/>
-          <w:lang w:val="en-US"/>
-        </w:rPr>
-        <w:t>8</w:t>
-      </w:r>
-    </w:p>
-    <w:p>
-      <w:pPr>
-        <w:bidi/>
-        <w:rPr>
-          <w:rtl/>
-          <w:lang w:val="en-US"/>
-        </w:rPr>
-      </w:pPr>
-      <w:r>
-        <w:rPr>
-          <w:rFonts w:hint="cs"/>
-          <w:rtl/>
-          <w:lang w:val="en-US"/>
-        </w:rPr>
-        <w:t>ד</w:t>
-      </w:r>
-      <w:r>
-        <w:rPr>
-          <w:rFonts w:hint="cs"/>
-          <w:lang w:val="en-US"/>
-        </w:rPr>
-        <w:t>B</w:t>
-      </w:r>
-    </w:p>
-    <w:p>
-      <w:pPr>
-        <w:bidi/>
-        <w:rPr>
-          <w:rtl/>
-          <w:lang w:val="en-US"/>
-        </w:rPr>
-      </w:pPr>
-      <w:r>
-        <w:rPr>
-          <w:rFonts w:hint="cs"/>
-          <w:rtl/>
-          <w:lang w:val="en-US"/>
-        </w:rPr>
-        <w:t xml:space="preserve">הפרמטרים </w:t>
-      </w:r>
-    </w:p>
-    <w:p>
-      <w:pPr>
-        <w:bidi/>
-        <w:rPr>
-          <w:rFonts w:hint="cs"/>
-          <w:rtl/>
-          <w:lang w:val="en-US"/>
-        </w:rPr>
-      </w:pPr>
-      <w:r>
-        <w:rPr>
-          <w:lang w:val="en-US"/>
-        </w:rPr>
-        <w:t xml:space="preserve">N </w:t>
+        <w:t>שאלה 18</w:t>
+      </w:r>
+    </w:p>
+    <w:p>
+      <w:pPr>
+        <w:pStyle w:val="Heading2"/>
+        <w:bidi/>
+        <w:rPr>
+          <w:rtl/>
+          <w:lang w:val="en-US"/>
+        </w:rPr>
+      </w:pPr>
+      <w:r>
+        <w:rPr>
+          <w:rFonts w:hint="cs"/>
+          <w:rtl/>
+          <w:lang w:val="en-US"/>
+        </w:rPr>
+        <w:t>סעיף 1</w:t>
+      </w:r>
+    </w:p>
+    <w:p>
+      <w:pPr>
+        <w:pStyle w:val="ListParagraph"/>
+        <w:numPr>
+          <w:ilvl w:val="0"/>
+          <w:numId w:val="11"/>
+        </w:numPr>
+        <w:bidi/>
+        <w:rPr>
+          <w:lang w:val="en-US"/>
+        </w:rPr>
+      </w:pPr>
+      <w:r>
+        <w:rPr>
+          <w:rFonts w:hint="cs"/>
+          <w:rtl/>
+          <w:lang w:val="en-US"/>
+        </w:rPr>
+        <w:t>נעשה בקוד</w:t>
+      </w:r>
+    </w:p>
+    <w:p>
+      <w:pPr>
+        <w:pStyle w:val="ListParagraph"/>
+        <w:numPr>
+          <w:ilvl w:val="0"/>
+          <w:numId w:val="11"/>
+        </w:numPr>
+        <w:bidi/>
+        <w:rPr>
+          <w:rtl/>
+          <w:lang w:val="en-US"/>
+        </w:rPr>
+      </w:pPr>
+      <w:r>
+        <w:rPr>
+          <w:lang w:val="en-US"/>
+        </w:rPr>
+        <w:br/>
       </w:r>
       <w:r>
         <w:rPr>
@@ -2750,6 +2735,15 @@
         </w:rPr>
         <w:t>–</w:t>
       </w:r>
+      <m:oMath>
+        <m:r>
+          <w:rPr>
+            <w:rFonts w:ascii="Cambria Math" w:hAnsi="Cambria Math"/>
+            <w:lang w:val="en-US"/>
+          </w:rPr>
+          <m:t>N</m:t>
+        </m:r>
+      </m:oMath>
       <w:r>
         <w:rPr>
           <w:rFonts w:hint="cs"/>
@@ -2770,25 +2764,43 @@
     <w:p>
       <w:pPr>
         <w:bidi/>
-        <w:rPr>
-          <w:rFonts w:hint="cs"/>
-          <w:rtl/>
-          <w:lang w:val="en-US"/>
-        </w:rPr>
-      </w:pPr>
-      <w:r>
-        <w:rPr>
-          <w:lang w:val="en-US"/>
-        </w:rPr>
-        <w:t>P</w:t>
-      </w:r>
-      <w:r>
-        <w:rPr>
-          <w:rFonts w:hint="cs"/>
-          <w:rtl/>
-          <w:lang w:val="en-US"/>
-        </w:rPr>
-        <w:t xml:space="preserve"> קובע את ה</w:t>
+        <w:ind w:left="720"/>
+        <w:rPr>
+          <w:rtl/>
+          <w:lang w:val="en-US"/>
+        </w:rPr>
+      </w:pPr>
+      <m:oMath>
+        <m:r>
+          <w:rPr>
+            <w:rFonts w:ascii="Cambria Math" w:hAnsi="Cambria Math"/>
+            <w:lang w:val="en-US"/>
+          </w:rPr>
+          <w:lastRenderedPageBreak/>
+          <m:t>p</m:t>
+        </m:r>
+      </m:oMath>
+      <w:r>
+        <w:rPr>
+          <w:rFonts w:hint="cs"/>
+          <w:rtl/>
+          <w:lang w:val="en-US"/>
+        </w:rPr>
+        <w:t xml:space="preserve"> </w:t>
+      </w:r>
+      <w:r>
+        <w:rPr>
+          <w:lang w:val="en-US"/>
+        </w:rPr>
+        <w:t xml:space="preserve">- </w:t>
+      </w:r>
+      <w:r>
+        <w:rPr>
+          <w:rFonts w:hint="cs"/>
+          <w:rtl/>
+          <w:lang w:val="en-US"/>
+        </w:rPr>
+        <w:t>קובע את ה</w:t>
       </w:r>
       <w:r>
         <w:rPr>
@@ -2804,23 +2816,652 @@
         </w:rPr>
         <w:t xml:space="preserve"> שיהיה בכל פריים.</w:t>
       </w:r>
-    </w:p>
-    <w:p>
-      <w:pPr>
-        <w:bidi/>
-        <w:rPr>
-          <w:lang w:val="en-US"/>
-        </w:rPr>
-      </w:pPr>
-      <w:proofErr w:type="spellStart"/>
-      <w:r>
-        <w:rPr>
+      <w:r>
+        <w:rPr>
+          <w:rFonts w:hint="cs"/>
+          <w:rtl/>
+          <w:lang w:val="en-US"/>
+        </w:rPr>
+        <w:t xml:space="preserve"> זה התדר של רכבת ההלמים בקטע שאנו מסווגים אותו בתור "קולי:</w:t>
+      </w:r>
+    </w:p>
+    <w:p>
+      <w:pPr>
+        <w:bidi/>
+        <w:ind w:firstLine="720"/>
+        <w:rPr>
+          <w:lang w:val="en-US"/>
+        </w:rPr>
+      </w:pPr>
+      <m:oMath>
+        <m:r>
+          <w:rPr>
+            <w:rFonts w:ascii="Cambria Math" w:hAnsi="Cambria Math"/>
+            <w:lang w:val="en-US"/>
+          </w:rPr>
+          <m:t>lp</m:t>
+        </m:r>
+      </m:oMath>
+      <w:r>
+        <w:rPr>
+          <w:rFonts w:hint="cs"/>
+          <w:rtl/>
+          <w:lang w:val="en-US"/>
+        </w:rPr>
+        <w:t xml:space="preserve"> </w:t>
+      </w:r>
+      <w:r>
+        <w:rPr>
+          <w:rtl/>
+          <w:lang w:val="en-US"/>
+        </w:rPr>
+        <w:t>–</w:t>
+      </w:r>
+      <w:r>
+        <w:rPr>
+          <w:rFonts w:hint="cs"/>
+          <w:rtl/>
+          <w:lang w:val="en-US"/>
+        </w:rPr>
+        <w:t xml:space="preserve"> המקדמים של המשוואות שלנו, שמייצג את הצורה של </w:t>
+      </w:r>
+      <w:r>
+        <w:rPr>
+          <w:rFonts w:hint="cs"/>
+          <w:rtl/>
+          <w:lang w:val="en-US"/>
+        </w:rPr>
+        <w:t>המסגרות שלנו</w:t>
+      </w:r>
+      <w:r>
+        <w:rPr>
+          <w:rFonts w:hint="cs"/>
+          <w:rtl/>
+          <w:lang w:val="en-US"/>
+        </w:rPr>
+        <w:t>.</w:t>
+      </w:r>
+    </w:p>
+    <w:p>
+      <w:pPr>
+        <w:bidi/>
+        <w:ind w:firstLine="720"/>
+        <w:rPr>
+          <w:rtl/>
+          <w:lang w:val="en-US"/>
+        </w:rPr>
+      </w:pPr>
+      <m:oMath>
+        <m:r>
+          <w:rPr>
+            <w:rFonts w:ascii="Cambria Math" w:hAnsi="Cambria Math"/>
+            <w:lang w:val="en-US"/>
+          </w:rPr>
+          <m:t>e</m:t>
+        </m:r>
+      </m:oMath>
+      <w:r>
+        <w:rPr>
+          <w:rFonts w:hint="cs"/>
+          <w:rtl/>
+          <w:lang w:val="en-US"/>
+        </w:rPr>
+        <w:t xml:space="preserve"> </w:t>
+      </w:r>
+      <w:r>
+        <w:rPr>
+          <w:rtl/>
+          <w:lang w:val="en-US"/>
+        </w:rPr>
+        <w:t>–</w:t>
+      </w:r>
+      <w:r>
+        <w:rPr>
+          <w:rFonts w:hint="cs"/>
+          <w:rtl/>
+          <w:lang w:val="en-US"/>
+        </w:rPr>
+        <w:t xml:space="preserve"> </w:t>
+      </w:r>
+      <w:r>
+        <w:rPr>
+          <w:rFonts w:hint="cs"/>
+          <w:rtl/>
+          <w:lang w:val="en-US"/>
+        </w:rPr>
+        <w:t>הערעור (</w:t>
+      </w:r>
+      <w:r>
+        <w:rPr>
+          <w:lang w:val="en-US"/>
+        </w:rPr>
+        <w:t>gain</w:t>
+      </w:r>
+      <w:r>
+        <w:rPr>
+          <w:rFonts w:hint="cs"/>
+          <w:rtl/>
+          <w:lang w:val="en-US"/>
+        </w:rPr>
+        <w:t>)</w:t>
+      </w:r>
+    </w:p>
+    <w:p>
+      <w:pPr>
+        <w:pStyle w:val="ListParagraph"/>
+        <w:numPr>
+          <w:ilvl w:val="0"/>
+          <w:numId w:val="11"/>
+        </w:numPr>
+        <w:bidi/>
+        <w:rPr>
+          <w:lang w:val="en-US"/>
+        </w:rPr>
+      </w:pPr>
+      <w:r>
+        <w:rPr>
+          <w:rFonts w:hint="cs"/>
+          <w:rtl/>
+          <w:lang w:val="en-US"/>
+        </w:rPr>
+        <w:t xml:space="preserve">יש 16578 דגימות וכל דגימה היא 2 בתים ולכן, מיוצגת על ידי </w:t>
+      </w:r>
+      <m:oMath>
+        <m:r>
+          <w:rPr>
+            <w:rFonts w:ascii="Cambria Math" w:hAnsi="Cambria Math"/>
+            <w:lang w:val="en-US"/>
+          </w:rPr>
+          <m:t>2⋅</m:t>
+        </m:r>
+        <m:r>
+          <m:rPr>
+            <m:sty m:val="p"/>
+          </m:rPr>
+          <w:rPr>
+            <w:rFonts w:ascii="Cambria Math" w:hAnsi="Cambria Math" w:hint="cs"/>
+            <w:rtl/>
+            <w:lang w:val="en-US"/>
+          </w:rPr>
+          <m:t xml:space="preserve">16578 </m:t>
+        </m:r>
+        <m:r>
+          <m:rPr>
+            <m:sty m:val="p"/>
+          </m:rPr>
+          <w:rPr>
+            <w:rFonts w:ascii="Cambria Math"/>
+            <w:lang w:val="en-US"/>
+          </w:rPr>
+          <m:t>=</m:t>
+        </m:r>
+        <m:r>
+          <w:rPr>
+            <w:rFonts w:ascii="Cambria Math" w:hAnsi="Cambria Math"/>
+            <w:lang w:val="en-US"/>
+          </w:rPr>
+          <m:t>33456</m:t>
+        </m:r>
+      </m:oMath>
+      <w:r>
+        <w:rPr>
+          <w:rFonts w:eastAsiaTheme="minorEastAsia" w:hint="cs"/>
+          <w:rtl/>
+          <w:lang w:val="en-US"/>
+        </w:rPr>
+        <w:t xml:space="preserve"> בתים.</w:t>
+      </w:r>
+    </w:p>
+    <w:p>
+      <w:pPr>
+        <w:pStyle w:val="ListParagraph"/>
+        <w:numPr>
+          <w:ilvl w:val="0"/>
+          <w:numId w:val="11"/>
+        </w:numPr>
+        <w:bidi/>
+        <w:rPr>
+          <w:lang w:val="en-US"/>
+        </w:rPr>
+      </w:pPr>
+      <w:r>
+        <w:rPr>
+          <w:rFonts w:hint="cs"/>
+          <w:rtl/>
+          <w:lang w:val="en-US"/>
+        </w:rPr>
+        <w:t>נחשב כמה ערכים מספריים יש לנו:</w:t>
+      </w:r>
+      <w:r>
+        <w:rPr>
+          <w:rtl/>
+          <w:lang w:val="en-US"/>
+        </w:rPr>
+        <w:br/>
+      </w:r>
+      <w:r>
+        <w:rPr>
+          <w:rFonts w:hint="cs"/>
+          <w:lang w:val="en-US"/>
+        </w:rPr>
+        <w:t>N</w:t>
+      </w:r>
+      <w:r>
+        <w:rPr>
+          <w:rFonts w:hint="cs"/>
+          <w:rtl/>
+          <w:lang w:val="en-US"/>
+        </w:rPr>
+        <w:t xml:space="preserve"> הוא ערך מספרי אחד, ב</w:t>
+      </w:r>
+      <m:oMath>
+        <m:r>
+          <w:rPr>
+            <w:rFonts w:ascii="Cambria Math" w:hAnsi="Cambria Math"/>
+            <w:lang w:val="en-US"/>
+          </w:rPr>
+          <m:t>p</m:t>
+        </m:r>
+      </m:oMath>
+      <w:r>
+        <w:rPr>
+          <w:rFonts w:hint="cs"/>
+          <w:rtl/>
+          <w:lang w:val="en-US"/>
+        </w:rPr>
+        <w:t xml:space="preserve"> יש </w:t>
+      </w:r>
+      <w:r>
+        <w:rPr>
+          <w:rFonts w:hint="cs"/>
+          <w:lang w:val="en-US"/>
+        </w:rPr>
+        <w:t>N</w:t>
+      </w:r>
+      <w:r>
+        <w:rPr>
+          <w:rFonts w:hint="cs"/>
+          <w:rtl/>
+          <w:lang w:val="en-US"/>
+        </w:rPr>
+        <w:t xml:space="preserve"> ערכים מספריים (אחד לכל מסגרת), ב</w:t>
+      </w:r>
+      <m:oMath>
+        <m:r>
+          <w:rPr>
+            <w:rFonts w:ascii="Cambria Math" w:hAnsi="Cambria Math"/>
+            <w:lang w:val="en-US"/>
+          </w:rPr>
+          <m:t>lp</m:t>
+        </m:r>
+      </m:oMath>
+      <w:r>
+        <w:rPr>
+          <w:rFonts w:eastAsiaTheme="minorEastAsia"/>
+          <w:lang w:val="en-US"/>
+        </w:rPr>
+        <w:t xml:space="preserve"> </w:t>
+      </w:r>
+      <w:r>
+        <w:rPr>
+          <w:rFonts w:eastAsiaTheme="minorEastAsia" w:hint="cs"/>
+          <w:rtl/>
+          <w:lang w:val="en-US"/>
+        </w:rPr>
+        <w:t xml:space="preserve"> יש </w:t>
+      </w:r>
+      <w:r>
+        <w:rPr>
+          <w:rFonts w:eastAsiaTheme="minorEastAsia"/>
+          <w:lang w:val="en-US"/>
+        </w:rPr>
+        <w:t>11N</w:t>
+      </w:r>
+      <w:r>
+        <w:rPr>
+          <w:rFonts w:eastAsiaTheme="minorEastAsia" w:hint="cs"/>
+          <w:rtl/>
+          <w:lang w:val="en-US"/>
+        </w:rPr>
+        <w:t xml:space="preserve"> ערכים וב</w:t>
+      </w:r>
+      <w:r>
+        <w:rPr>
+          <w:rFonts w:eastAsiaTheme="minorEastAsia"/>
+          <w:lang w:val="en-US"/>
+        </w:rPr>
+        <w:t>e</w:t>
+      </w:r>
+      <w:r>
+        <w:rPr>
+          <w:rFonts w:eastAsiaTheme="minorEastAsia" w:hint="cs"/>
+          <w:rtl/>
+          <w:lang w:val="en-US"/>
+        </w:rPr>
+        <w:t xml:space="preserve"> יש </w:t>
+      </w:r>
+      <w:r>
+        <w:rPr>
+          <w:rFonts w:eastAsiaTheme="minorEastAsia" w:hint="cs"/>
+          <w:lang w:val="en-US"/>
+        </w:rPr>
+        <w:t>N</w:t>
+      </w:r>
+      <w:r>
+        <w:rPr>
+          <w:rFonts w:eastAsiaTheme="minorEastAsia" w:hint="cs"/>
+          <w:rtl/>
+          <w:lang w:val="en-US"/>
+        </w:rPr>
+        <w:t xml:space="preserve"> ערכים. סה"כ הנפח הוא </w:t>
+      </w:r>
+      <m:oMath>
+        <m:r>
+          <w:rPr>
+            <w:rFonts w:ascii="Cambria Math" w:eastAsiaTheme="minorEastAsia" w:hAnsi="Cambria Math"/>
+            <w:lang w:val="en-US"/>
+          </w:rPr>
+          <m:t>2⋅</m:t>
+        </m:r>
+        <m:d>
+          <m:dPr>
+            <m:ctrlPr>
+              <w:rPr>
+                <w:rFonts w:ascii="Cambria Math" w:eastAsiaTheme="minorEastAsia" w:hAnsi="Cambria Math"/>
+                <w:i/>
+                <w:lang w:val="en-US"/>
+              </w:rPr>
+            </m:ctrlPr>
+          </m:dPr>
+          <m:e>
+            <m:r>
+              <w:rPr>
+                <w:rFonts w:ascii="Cambria Math" w:eastAsiaTheme="minorEastAsia" w:hAnsi="Cambria Math"/>
+                <w:lang w:val="en-US"/>
+              </w:rPr>
+              <m:t>1+N+11N+N</m:t>
+            </m:r>
+          </m:e>
+        </m:d>
+        <m:r>
+          <w:rPr>
+            <w:rFonts w:ascii="Cambria Math" w:eastAsiaTheme="minorEastAsia" w:hAnsi="Cambria Math"/>
+            <w:lang w:val="en-US"/>
+          </w:rPr>
+          <m:t>=</m:t>
+        </m:r>
+        <m:r>
+          <w:rPr>
+            <w:rFonts w:ascii="Cambria Math" w:hAnsi="Cambria Math"/>
+            <w:lang w:val="en-US"/>
+          </w:rPr>
+          <m:t>2⋅</m:t>
+        </m:r>
+        <m:d>
+          <m:dPr>
+            <m:ctrlPr>
+              <w:rPr>
+                <w:rFonts w:ascii="Cambria Math" w:hAnsi="Cambria Math"/>
+                <w:i/>
+                <w:lang w:val="en-US"/>
+              </w:rPr>
+            </m:ctrlPr>
+          </m:dPr>
+          <m:e>
+            <m:r>
+              <w:rPr>
+                <w:rFonts w:ascii="Cambria Math" w:hAnsi="Cambria Math"/>
+                <w:lang w:val="en-US"/>
+              </w:rPr>
+              <m:t>13N+1</m:t>
+            </m:r>
+          </m:e>
+        </m:d>
+        <m:r>
+          <w:rPr>
+            <w:rFonts w:ascii="Cambria Math" w:hAnsi="Cambria Math"/>
+            <w:lang w:val="en-US"/>
+          </w:rPr>
+          <m:t>=2⋅846=1692</m:t>
+        </m:r>
+      </m:oMath>
+      <w:r>
+        <w:rPr>
+          <w:rFonts w:eastAsiaTheme="minorEastAsia" w:hint="cs"/>
+          <w:rtl/>
+          <w:lang w:val="en-US"/>
+        </w:rPr>
+        <w:t xml:space="preserve"> בתים.</w:t>
+      </w:r>
+    </w:p>
+    <w:p>
+      <w:pPr>
+        <w:pStyle w:val="ListParagraph"/>
+        <w:numPr>
+          <w:ilvl w:val="0"/>
+          <w:numId w:val="11"/>
+        </w:numPr>
+        <w:bidi/>
+        <w:rPr>
+          <w:lang w:val="en-US"/>
+        </w:rPr>
+      </w:pPr>
+      <m:oMath>
+        <m:f>
+          <m:fPr>
+            <m:ctrlPr>
+              <w:rPr>
+                <w:rFonts w:ascii="Cambria Math" w:hAnsi="Cambria Math"/>
+                <w:i/>
+                <w:lang w:val="en-US"/>
+              </w:rPr>
+            </m:ctrlPr>
+          </m:fPr>
+          <m:num>
+            <m:r>
+              <w:rPr>
+                <w:rFonts w:ascii="Cambria Math" w:hAnsi="Cambria Math"/>
+                <w:lang w:val="en-US"/>
+              </w:rPr>
+              <m:t>33156</m:t>
+            </m:r>
+          </m:num>
+          <m:den>
+            <m:r>
+              <w:rPr>
+                <w:rFonts w:ascii="Cambria Math" w:hAnsi="Cambria Math"/>
+                <w:lang w:val="en-US"/>
+              </w:rPr>
+              <m:t>1692</m:t>
+            </m:r>
+          </m:den>
+        </m:f>
+        <m:r>
+          <w:rPr>
+            <w:rFonts w:ascii="Cambria Math" w:hAnsi="Cambria Math"/>
+            <w:lang w:val="en-US"/>
+          </w:rPr>
+          <m:t>≈19.6</m:t>
+        </m:r>
+      </m:oMath>
+    </w:p>
+    <w:p>
+      <w:pPr>
+        <w:pStyle w:val="Heading2"/>
+        <w:bidi/>
+        <w:rPr>
+          <w:rtl/>
+          <w:lang w:val="en-US"/>
+        </w:rPr>
+      </w:pPr>
+      <w:r>
+        <w:rPr>
+          <w:rFonts w:hint="cs"/>
+          <w:rtl/>
+          <w:lang w:val="en-US"/>
+        </w:rPr>
+        <w:t>סעיף 2</w:t>
+      </w:r>
+    </w:p>
+    <w:p>
+      <w:pPr>
+        <w:pStyle w:val="ListParagraph"/>
+        <w:numPr>
+          <w:ilvl w:val="1"/>
+          <w:numId w:val="2"/>
+        </w:numPr>
+        <w:bidi/>
+        <w:rPr>
+          <w:lang w:val="en-US"/>
+        </w:rPr>
+      </w:pPr>
+      <w:r>
+        <w:rPr>
+          <w:rFonts w:hint="cs"/>
+          <w:rtl/>
+          <w:lang w:val="en-US"/>
+        </w:rPr>
+        <w:t>נעשה בקוד</w:t>
+      </w:r>
+    </w:p>
+    <w:p>
+      <w:pPr>
+        <w:pStyle w:val="ListParagraph"/>
+        <w:numPr>
+          <w:ilvl w:val="1"/>
+          <w:numId w:val="2"/>
+        </w:numPr>
+        <w:bidi/>
+        <w:rPr>
+          <w:lang w:val="en-US"/>
+        </w:rPr>
+      </w:pPr>
+      <w:r>
+        <w:rPr>
+          <w:rtl/>
           <w:lang w:val="en-US"/>
         </w:rPr>
         <w:lastRenderedPageBreak/>
-        <w:t>Lp</w:t>
-      </w:r>
-      <w:proofErr w:type="spellEnd"/>
+        <w:br/>
+      </w:r>
+      <w:r>
+        <w:rPr>
+          <w:noProof/>
+        </w:rPr>
+        <w:drawing>
+          <wp:inline distT="0" distB="0" distL="0" distR="0" wp14:anchorId="26ABBAEE" wp14:editId="6246696B">
+            <wp:extent cx="4150581" cy="6719301"/>
+            <wp:effectExtent l="0" t="0" r="2540" b="5715"/>
+            <wp:docPr id="1" name="Picture 1"/>
+            <wp:cNvGraphicFramePr>
+              <a:graphicFrameLocks xmlns:a="http://schemas.openxmlformats.org/drawingml/2006/main" noChangeAspect="1"/>
+            </wp:cNvGraphicFramePr>
+            <a:graphic xmlns:a="http://schemas.openxmlformats.org/drawingml/2006/main">
+              <a:graphicData uri="http://schemas.openxmlformats.org/drawingml/2006/picture">
+                <pic:pic xmlns:pic="http://schemas.openxmlformats.org/drawingml/2006/picture">
+                  <pic:nvPicPr>
+                    <pic:cNvPr id="1" name=""/>
+                    <pic:cNvPicPr/>
+                  </pic:nvPicPr>
+                  <pic:blipFill>
+                    <a:blip r:embed="rId18"/>
+                    <a:stretch>
+                      <a:fillRect/>
+                    </a:stretch>
+                  </pic:blipFill>
+                  <pic:spPr>
+                    <a:xfrm>
+                      <a:off x="0" y="0"/>
+                      <a:ext cx="4157048" cy="6729771"/>
+                    </a:xfrm>
+                    <a:prstGeom prst="rect">
+                      <a:avLst/>
+                    </a:prstGeom>
+                  </pic:spPr>
+                </pic:pic>
+              </a:graphicData>
+            </a:graphic>
+          </wp:inline>
+        </w:drawing>
+      </w:r>
+    </w:p>
+    <w:p>
+      <w:pPr>
+        <w:bidi/>
+        <w:ind w:left="720"/>
+        <w:rPr>
+          <w:rtl/>
+          <w:lang w:val="en-US"/>
+        </w:rPr>
+      </w:pPr>
+      <w:r>
+        <w:rPr>
+          <w:rFonts w:hint="cs"/>
+          <w:rtl/>
+          <w:lang w:val="en-US"/>
+        </w:rPr>
+        <w:t>האותות נראים דומים מבחינת ההפרדות בין המילים וההבהרות וגם בין אזורים של קול לבין אזורים של אות א-קולי. ההבדל העיקרי הוא שבאות המשוחזר, האמפליטודות יותר יוניפורמיות ועם פחות "פיקים"</w:t>
+      </w:r>
+      <w:r>
+        <w:rPr>
+          <w:rFonts w:hint="cs"/>
+          <w:rtl/>
+          <w:lang w:val="en-US"/>
+        </w:rPr>
+        <w:t xml:space="preserve"> קיצוניים</w:t>
+      </w:r>
+      <w:r>
+        <w:rPr>
+          <w:rFonts w:hint="cs"/>
+          <w:rtl/>
+          <w:lang w:val="en-US"/>
+        </w:rPr>
+        <w:t>.</w:t>
+      </w:r>
+    </w:p>
+    <w:p>
+      <w:pPr>
+        <w:pStyle w:val="ListParagraph"/>
+        <w:numPr>
+          <w:ilvl w:val="1"/>
+          <w:numId w:val="2"/>
+        </w:numPr>
+        <w:bidi/>
+        <w:rPr>
+          <w:lang w:val="en-US"/>
+        </w:rPr>
+      </w:pPr>
+      <w:r>
+        <w:rPr>
+          <w:rFonts w:hint="cs"/>
+          <w:rtl/>
+          <w:lang w:val="en-US"/>
+        </w:rPr>
+        <w:t xml:space="preserve">האות נשמע די דומה ואפשר בקלות להבין את הנאמר אך האות המשוחזר נשמע יותר רובוטי ועם רעש סטטי. </w:t>
+      </w:r>
+    </w:p>
+    <w:p>
+      <w:pPr>
+        <w:pStyle w:val="ListParagraph"/>
+        <w:numPr>
+          <w:ilvl w:val="1"/>
+          <w:numId w:val="2"/>
+        </w:numPr>
+        <w:bidi/>
+        <w:rPr>
+          <w:rFonts w:hint="cs"/>
+          <w:rtl/>
+          <w:lang w:val="en-US"/>
+        </w:rPr>
+      </w:pPr>
+      <w:r>
+        <w:rPr>
+          <w:rFonts w:hint="cs"/>
+          <w:rtl/>
+          <w:lang w:val="en-US"/>
+        </w:rPr>
+        <w:t>נשמר.</w:t>
+      </w:r>
       <w:r>
         <w:rPr>
           <w:rFonts w:hint="cs"/>
@@ -2829,111 +3470,17 @@
         </w:rPr>
         <w:t xml:space="preserve"> </w:t>
       </w:r>
-      <w:r>
-        <w:rPr>
-          <w:rtl/>
-          <w:lang w:val="en-US"/>
-        </w:rPr>
-        <w:t>–</w:t>
-      </w:r>
-      <w:r>
-        <w:rPr>
-          <w:rFonts w:hint="cs"/>
-          <w:rtl/>
-          <w:lang w:val="en-US"/>
-        </w:rPr>
-        <w:t xml:space="preserve"> המקדמים של המשוואות שלנו, שמייצג את הצורה של </w:t>
-      </w:r>
-      <w:r>
-        <w:rPr>
-          <w:rFonts w:hint="cs"/>
-          <w:rtl/>
-          <w:lang w:val="en-US"/>
-        </w:rPr>
-        <w:t>המסגרות שלנו</w:t>
-      </w:r>
-      <w:r>
-        <w:rPr>
-          <w:rFonts w:hint="cs"/>
-          <w:rtl/>
-          <w:lang w:val="en-US"/>
-        </w:rPr>
-        <w:t>.</w:t>
-      </w:r>
-    </w:p>
-    <w:p>
-      <w:pPr>
-        <w:bidi/>
-        <w:rPr>
-          <w:rtl/>
-          <w:lang w:val="en-US"/>
-        </w:rPr>
-      </w:pPr>
-      <w:r>
-        <w:rPr>
-          <w:lang w:val="en-US"/>
-        </w:rPr>
-        <w:t>E</w:t>
-      </w:r>
-      <w:r>
-        <w:rPr>
-          <w:rFonts w:hint="cs"/>
-          <w:rtl/>
-          <w:lang w:val="en-US"/>
-        </w:rPr>
-        <w:t xml:space="preserve"> </w:t>
-      </w:r>
-      <w:r>
-        <w:rPr>
-          <w:rtl/>
-          <w:lang w:val="en-US"/>
-        </w:rPr>
-        <w:t>–</w:t>
-      </w:r>
-      <w:r>
-        <w:rPr>
-          <w:rFonts w:hint="cs"/>
-          <w:rtl/>
-          <w:lang w:val="en-US"/>
-        </w:rPr>
-        <w:t xml:space="preserve"> מייצג את האנרגיה הממוצעת של כל דגימה, </w:t>
-      </w:r>
-      <w:r>
-        <w:rPr>
-          <w:rFonts w:hint="cs"/>
-          <w:rtl/>
-          <w:lang w:val="en-US"/>
-        </w:rPr>
-        <w:t>ניתן להסתכל על זה כ</w:t>
-      </w:r>
-      <w:r>
-        <w:rPr>
-          <w:lang w:val="en-US"/>
-        </w:rPr>
-        <w:t>gain</w:t>
-      </w:r>
-    </w:p>
-    <w:p>
-      <w:pPr>
-        <w:bidi/>
-        <w:rPr>
-          <w:rFonts w:hint="cs"/>
-          <w:rtl/>
-          <w:lang w:val="en-US"/>
-        </w:rPr>
-      </w:pPr>
-    </w:p>
-    <w:p>
-      <w:pPr>
-        <w:bidi/>
-        <w:rPr>
-          <w:rFonts w:hint="cs"/>
+    </w:p>
+    <w:p>
+      <w:pPr>
+        <w:bidi/>
+        <w:rPr>
           <w:lang w:val="en-US"/>
         </w:rPr>
       </w:pPr>
     </w:p>
     <w:sectPr>
-      <w:headerReference w:type="default" r:id="rId18"/>
+      <w:headerReference w:type="default" r:id="rId19"/>
       <w:pgSz w:w="11906" w:h="16838"/>
       <w:pgMar w:top="1440" w:right="1440" w:bottom="1440" w:left="1440" w:header="708" w:footer="708" w:gutter="0"/>
       <w:cols w:space="708"/>
@@ -2944,7 +3491,7 @@
 </file>
 
 <file path=word/endnotes.xml><?xml version="1.0" encoding="utf-8"?>
-<w:endnotes xmlns:wpc="http://schemas.microsoft.com/office/word/2010/wordprocessingCanvas" xmlns:cx="http://schemas.microsoft.com/office/drawing/2014/chartex" xmlns:cx1="http://schemas.microsoft.com/office/drawing/2015/9/8/chartex" xmlns:cx2="http://schemas.microsoft.com/office/drawing/2015/10/21/chartex" xmlns:cx3="http://schemas.microsoft.com/office/drawing/2016/5/9/chartex" xmlns:cx4="http://schemas.microsoft.com/office/drawing/2016/5/10/chartex" xmlns:cx5="http://schemas.microsoft.com/office/drawing/2016/5/11/chartex" xmlns:cx6="http://schemas.microsoft.com/office/drawing/2016/5/12/chartex" xmlns:cx7="http://schemas.microsoft.com/office/drawing/2016/5/13/chartex" xmlns:cx8="http://schemas.microsoft.com/office/drawing/2016/5/14/chartex" xmlns:mc="http://schemas.openxmlformats.org/markup-compatibility/2006" xmlns:aink="http://schemas.microsoft.com/office/drawing/2016/ink" xmlns:am3d="http://schemas.microsoft.com/office/drawing/2017/model3d" xmlns:o="urn:schemas-microsoft-com:office:office" xmlns:oel="http://schemas.microsoft.com/office/2019/extlst" xmlns:r="http://schemas.openxmlformats.org/officeDocument/2006/relationships" xmlns:m="http://schemas.openxmlformats.org/officeDocument/2006/math" xmlns:v="urn:schemas-microsoft-com:vml" xmlns:wp14="http://schemas.microsoft.com/office/word/2010/wordprocessingDrawing" xmlns:wp="http://schemas.openxmlformats.org/drawingml/2006/wordprocessingDrawing" xmlns:w10="urn:schemas-microsoft-com:office:word" xmlns:w="http://schemas.openxmlformats.org/wordprocessingml/2006/main" xmlns:w14="http://schemas.microsoft.com/office/word/2010/wordml" xmlns:w15="http://schemas.microsoft.com/office/word/2012/wordml" xmlns:w16cex="http://schemas.microsoft.com/office/word/2018/wordml/cex" xmlns:w16cid="http://schemas.microsoft.com/office/word/2016/wordml/cid" xmlns:w16="http://schemas.microsoft.com/office/word/2018/wordml" xmlns:w16sdtdh="http://schemas.microsoft.com/office/word/2020/wordml/sdtdatahash" xmlns:w16se="http://schemas.microsoft.com/office/word/2015/wordml/symex" xmlns:wpg="http://schemas.microsoft.com/office/word/2010/wordprocessingGroup" xmlns:wpi="http://schemas.microsoft.com/office/word/2010/wordprocessingInk" xmlns:wne="http://schemas.microsoft.com/office/word/2006/wordml" xmlns:wps="http://schemas.microsoft.com/office/word/2010/wordprocessingShape" mc:Ignorable="w14 w15 w16se w16cid w16 w16cex w16sdtdh wp14">
+<w:endnotes xmlns:wpc="http://schemas.microsoft.com/office/word/2010/wordprocessingCanvas" xmlns:cx="http://schemas.microsoft.com/office/drawing/2014/chartex" xmlns:cx1="http://schemas.microsoft.com/office/drawing/2015/9/8/chartex" xmlns:cx2="http://schemas.microsoft.com/office/drawing/2015/10/21/chartex" xmlns:cx3="http://schemas.microsoft.com/office/drawing/2016/5/9/chartex" xmlns:cx4="http://schemas.microsoft.com/office/drawing/2016/5/10/chartex" xmlns:cx5="http://schemas.microsoft.com/office/drawing/2016/5/11/chartex" xmlns:cx6="http://schemas.microsoft.com/office/drawing/2016/5/12/chartex" xmlns:cx7="http://schemas.microsoft.com/office/drawing/2016/5/13/chartex" xmlns:cx8="http://schemas.microsoft.com/office/drawing/2016/5/14/chartex" xmlns:mc="http://schemas.openxmlformats.org/markup-compatibility/2006" xmlns:aink="http://schemas.microsoft.com/office/drawing/2016/ink" xmlns:am3d="http://schemas.microsoft.com/office/drawing/2017/model3d" xmlns:o="urn:schemas-microsoft-com:office:office" xmlns:r="http://schemas.openxmlformats.org/officeDocument/2006/relationships" xmlns:m="http://schemas.openxmlformats.org/officeDocument/2006/math" xmlns:v="urn:schemas-microsoft-com:vml" xmlns:wp14="http://schemas.microsoft.com/office/word/2010/wordprocessingDrawing" xmlns:wp="http://schemas.openxmlformats.org/drawingml/2006/wordprocessingDrawing" xmlns:w10="urn:schemas-microsoft-com:office:word" xmlns:w="http://schemas.openxmlformats.org/wordprocessingml/2006/main" xmlns:w14="http://schemas.microsoft.com/office/word/2010/wordml" xmlns:w15="http://schemas.microsoft.com/office/word/2012/wordml" xmlns:w16cex="http://schemas.microsoft.com/office/word/2018/wordml/cex" xmlns:w16cid="http://schemas.microsoft.com/office/word/2016/wordml/cid" xmlns:w16="http://schemas.microsoft.com/office/word/2018/wordml" xmlns:w16sdtdh="http://schemas.microsoft.com/office/word/2020/wordml/sdtdatahash" xmlns:w16se="http://schemas.microsoft.com/office/word/2015/wordml/symex" xmlns:wpg="http://schemas.microsoft.com/office/word/2010/wordprocessingGroup" xmlns:wpi="http://schemas.microsoft.com/office/word/2010/wordprocessingInk" xmlns:wne="http://schemas.microsoft.com/office/word/2006/wordml" xmlns:wps="http://schemas.microsoft.com/office/word/2010/wordprocessingShape" mc:Ignorable="w14 w15 w16se w16cid w16 w16cex w16sdtdh wp14">
   <w:endnote w:type="separator" w:id="-1">
     <w:p>
       <w:pPr>
@@ -2969,7 +3516,7 @@
 </file>
 
 <file path=word/footnotes.xml><?xml version="1.0" encoding="utf-8"?>
-<w:footnotes xmlns:wpc="http://schemas.microsoft.com/office/word/2010/wordprocessingCanvas" xmlns:cx="http://schemas.microsoft.com/office/drawing/2014/chartex" xmlns:cx1="http://schemas.microsoft.com/office/drawing/2015/9/8/chartex" xmlns:cx2="http://schemas.microsoft.com/office/drawing/2015/10/21/chartex" xmlns:cx3="http://schemas.microsoft.com/office/drawing/2016/5/9/chartex" xmlns:cx4="http://schemas.microsoft.com/office/drawing/2016/5/10/chartex" xmlns:cx5="http://schemas.microsoft.com/office/drawing/2016/5/11/chartex" xmlns:cx6="http://schemas.microsoft.com/office/drawing/2016/5/12/chartex" xmlns:cx7="http://schemas.microsoft.com/office/drawing/2016/5/13/chartex" xmlns:cx8="http://schemas.microsoft.com/office/drawing/2016/5/14/chartex" xmlns:mc="http://schemas.openxmlformats.org/markup-compatibility/2006" xmlns:aink="http://schemas.microsoft.com/office/drawing/2016/ink" xmlns:am3d="http://schemas.microsoft.com/office/drawing/2017/model3d" xmlns:o="urn:schemas-microsoft-com:office:office" xmlns:oel="http://schemas.microsoft.com/office/2019/extlst" xmlns:r="http://schemas.openxmlformats.org/officeDocument/2006/relationships" xmlns:m="http://schemas.openxmlformats.org/officeDocument/2006/math" xmlns:v="urn:schemas-microsoft-com:vml" xmlns:wp14="http://schemas.microsoft.com/office/word/2010/wordprocessingDrawing" xmlns:wp="http://schemas.openxmlformats.org/drawingml/2006/wordprocessingDrawing" xmlns:w10="urn:schemas-microsoft-com:office:word" xmlns:w="http://schemas.openxmlformats.org/wordprocessingml/2006/main" xmlns:w14="http://schemas.microsoft.com/office/word/2010/wordml" xmlns:w15="http://schemas.microsoft.com/office/word/2012/wordml" xmlns:w16cex="http://schemas.microsoft.com/office/word/2018/wordml/cex" xmlns:w16cid="http://schemas.microsoft.com/office/word/2016/wordml/cid" xmlns:w16="http://schemas.microsoft.com/office/word/2018/wordml" xmlns:w16sdtdh="http://schemas.microsoft.com/office/word/2020/wordml/sdtdatahash" xmlns:w16se="http://schemas.microsoft.com/office/word/2015/wordml/symex" xmlns:wpg="http://schemas.microsoft.com/office/word/2010/wordprocessingGroup" xmlns:wpi="http://schemas.microsoft.com/office/word/2010/wordprocessingInk" xmlns:wne="http://schemas.microsoft.com/office/word/2006/wordml" xmlns:wps="http://schemas.microsoft.com/office/word/2010/wordprocessingShape" mc:Ignorable="w14 w15 w16se w16cid w16 w16cex w16sdtdh wp14">
+<w:footnotes xmlns:wpc="http://schemas.microsoft.com/office/word/2010/wordprocessingCanvas" xmlns:cx="http://schemas.microsoft.com/office/drawing/2014/chartex" xmlns:cx1="http://schemas.microsoft.com/office/drawing/2015/9/8/chartex" xmlns:cx2="http://schemas.microsoft.com/office/drawing/2015/10/21/chartex" xmlns:cx3="http://schemas.microsoft.com/office/drawing/2016/5/9/chartex" xmlns:cx4="http://schemas.microsoft.com/office/drawing/2016/5/10/chartex" xmlns:cx5="http://schemas.microsoft.com/office/drawing/2016/5/11/chartex" xmlns:cx6="http://schemas.microsoft.com/office/drawing/2016/5/12/chartex" xmlns:cx7="http://schemas.microsoft.com/office/drawing/2016/5/13/chartex" xmlns:cx8="http://schemas.microsoft.com/office/drawing/2016/5/14/chartex" xmlns:mc="http://schemas.openxmlformats.org/markup-compatibility/2006" xmlns:aink="http://schemas.microsoft.com/office/drawing/2016/ink" xmlns:am3d="http://schemas.microsoft.com/office/drawing/2017/model3d" xmlns:o="urn:schemas-microsoft-com:office:office" xmlns:r="http://schemas.openxmlformats.org/officeDocument/2006/relationships" xmlns:m="http://schemas.openxmlformats.org/officeDocument/2006/math" xmlns:v="urn:schemas-microsoft-com:vml" xmlns:wp14="http://schemas.microsoft.com/office/word/2010/wordprocessingDrawing" xmlns:wp="http://schemas.openxmlformats.org/drawingml/2006/wordprocessingDrawing" xmlns:w10="urn:schemas-microsoft-com:office:word" xmlns:w="http://schemas.openxmlformats.org/wordprocessingml/2006/main" xmlns:w14="http://schemas.microsoft.com/office/word/2010/wordml" xmlns:w15="http://schemas.microsoft.com/office/word/2012/wordml" xmlns:w16cex="http://schemas.microsoft.com/office/word/2018/wordml/cex" xmlns:w16cid="http://schemas.microsoft.com/office/word/2016/wordml/cid" xmlns:w16="http://schemas.microsoft.com/office/word/2018/wordml" xmlns:w16sdtdh="http://schemas.microsoft.com/office/word/2020/wordml/sdtdatahash" xmlns:w16se="http://schemas.microsoft.com/office/word/2015/wordml/symex" xmlns:wpg="http://schemas.microsoft.com/office/word/2010/wordprocessingGroup" xmlns:wpi="http://schemas.microsoft.com/office/word/2010/wordprocessingInk" xmlns:wne="http://schemas.microsoft.com/office/word/2006/wordml" xmlns:wps="http://schemas.microsoft.com/office/word/2010/wordprocessingShape" mc:Ignorable="w14 w15 w16se w16cid w16 w16cex w16sdtdh wp14">
   <w:footnote w:type="separator" w:id="-1">
     <w:p>
       <w:pPr>
@@ -2994,7 +3541,7 @@
 </file>
 
 <file path=word/header1.xml><?xml version="1.0" encoding="utf-8"?>
-<w:hdr xmlns:wpc="http://schemas.microsoft.com/office/word/2010/wordprocessingCanvas" xmlns:cx="http://schemas.microsoft.com/office/drawing/2014/chartex" xmlns:cx1="http://schemas.microsoft.com/office/drawing/2015/9/8/chartex" xmlns:cx2="http://schemas.microsoft.com/office/drawing/2015/10/21/chartex" xmlns:cx3="http://schemas.microsoft.com/office/drawing/2016/5/9/chartex" xmlns:cx4="http://schemas.microsoft.com/office/drawing/2016/5/10/chartex" xmlns:cx5="http://schemas.microsoft.com/office/drawing/2016/5/11/chartex" xmlns:cx6="http://schemas.microsoft.com/office/drawing/2016/5/12/chartex" xmlns:cx7="http://schemas.microsoft.com/office/drawing/2016/5/13/chartex" xmlns:cx8="http://schemas.microsoft.com/office/drawing/2016/5/14/chartex" xmlns:mc="http://schemas.openxmlformats.org/markup-compatibility/2006" xmlns:aink="http://schemas.microsoft.com/office/drawing/2016/ink" xmlns:am3d="http://schemas.microsoft.com/office/drawing/2017/model3d" xmlns:o="urn:schemas-microsoft-com:office:office" xmlns:oel="http://schemas.microsoft.com/office/2019/extlst" xmlns:r="http://schemas.openxmlformats.org/officeDocument/2006/relationships" xmlns:m="http://schemas.openxmlformats.org/officeDocument/2006/math" xmlns:v="urn:schemas-microsoft-com:vml" xmlns:wp14="http://schemas.microsoft.com/office/word/2010/wordprocessingDrawing" xmlns:wp="http://schemas.openxmlformats.org/drawingml/2006/wordprocessingDrawing" xmlns:w10="urn:schemas-microsoft-com:office:word" xmlns:w="http://schemas.openxmlformats.org/wordprocessingml/2006/main" xmlns:w14="http://schemas.microsoft.com/office/word/2010/wordml" xmlns:w15="http://schemas.microsoft.com/office/word/2012/wordml" xmlns:w16cex="http://schemas.microsoft.com/office/word/2018/wordml/cex" xmlns:w16cid="http://schemas.microsoft.com/office/word/2016/wordml/cid" xmlns:w16="http://schemas.microsoft.com/office/word/2018/wordml" xmlns:w16sdtdh="http://schemas.microsoft.com/office/word/2020/wordml/sdtdatahash" xmlns:w16se="http://schemas.microsoft.com/office/word/2015/wordml/symex" xmlns:wpg="http://schemas.microsoft.com/office/word/2010/wordprocessingGroup" xmlns:wpi="http://schemas.microsoft.com/office/word/2010/wordprocessingInk" xmlns:wne="http://schemas.microsoft.com/office/word/2006/wordml" xmlns:wps="http://schemas.microsoft.com/office/word/2010/wordprocessingShape" mc:Ignorable="w14 w15 w16se w16cid w16 w16cex w16sdtdh wp14">
+<w:hdr xmlns:wpc="http://schemas.microsoft.com/office/word/2010/wordprocessingCanvas" xmlns:cx="http://schemas.microsoft.com/office/drawing/2014/chartex" xmlns:cx1="http://schemas.microsoft.com/office/drawing/2015/9/8/chartex" xmlns:cx2="http://schemas.microsoft.com/office/drawing/2015/10/21/chartex" xmlns:cx3="http://schemas.microsoft.com/office/drawing/2016/5/9/chartex" xmlns:cx4="http://schemas.microsoft.com/office/drawing/2016/5/10/chartex" xmlns:cx5="http://schemas.microsoft.com/office/drawing/2016/5/11/chartex" xmlns:cx6="http://schemas.microsoft.com/office/drawing/2016/5/12/chartex" xmlns:cx7="http://schemas.microsoft.com/office/drawing/2016/5/13/chartex" xmlns:cx8="http://schemas.microsoft.com/office/drawing/2016/5/14/chartex" xmlns:mc="http://schemas.openxmlformats.org/markup-compatibility/2006" xmlns:aink="http://schemas.microsoft.com/office/drawing/2016/ink" xmlns:am3d="http://schemas.microsoft.com/office/drawing/2017/model3d" xmlns:o="urn:schemas-microsoft-com:office:office" xmlns:r="http://schemas.openxmlformats.org/officeDocument/2006/relationships" xmlns:m="http://schemas.openxmlformats.org/officeDocument/2006/math" xmlns:v="urn:schemas-microsoft-com:vml" xmlns:wp14="http://schemas.microsoft.com/office/word/2010/wordprocessingDrawing" xmlns:wp="http://schemas.openxmlformats.org/drawingml/2006/wordprocessingDrawing" xmlns:w10="urn:schemas-microsoft-com:office:word" xmlns:w="http://schemas.openxmlformats.org/wordprocessingml/2006/main" xmlns:w14="http://schemas.microsoft.com/office/word/2010/wordml" xmlns:w15="http://schemas.microsoft.com/office/word/2012/wordml" xmlns:w16cex="http://schemas.microsoft.com/office/word/2018/wordml/cex" xmlns:w16cid="http://schemas.microsoft.com/office/word/2016/wordml/cid" xmlns:w16="http://schemas.microsoft.com/office/word/2018/wordml" xmlns:w16sdtdh="http://schemas.microsoft.com/office/word/2020/wordml/sdtdatahash" xmlns:w16se="http://schemas.microsoft.com/office/word/2015/wordml/symex" xmlns:wpg="http://schemas.microsoft.com/office/word/2010/wordprocessingGroup" xmlns:wpi="http://schemas.microsoft.com/office/word/2010/wordprocessingInk" xmlns:wne="http://schemas.microsoft.com/office/word/2006/wordml" xmlns:wps="http://schemas.microsoft.com/office/word/2010/wordprocessingShape" mc:Ignorable="w14 w15 w16se w16cid w16 w16cex w16sdtdh wp14">
   <w:p>
     <w:pPr>
       <w:pStyle w:val="Header"/>
@@ -3035,7 +3582,7 @@
 </file>
 
 <file path=word/numbering.xml><?xml version="1.0" encoding="utf-8"?>
-<w:numbering xmlns:wpc="http://schemas.microsoft.com/office/word/2010/wordprocessingCanvas" xmlns:cx="http://schemas.microsoft.com/office/drawing/2014/chartex" xmlns:cx1="http://schemas.microsoft.com/office/drawing/2015/9/8/chartex" xmlns:cx2="http://schemas.microsoft.com/office/drawing/2015/10/21/chartex" xmlns:cx3="http://schemas.microsoft.com/office/drawing/2016/5/9/chartex" xmlns:cx4="http://schemas.microsoft.com/office/drawing/2016/5/10/chartex" xmlns:cx5="http://schemas.microsoft.com/office/drawing/2016/5/11/chartex" xmlns:cx6="http://schemas.microsoft.com/office/drawing/2016/5/12/chartex" xmlns:cx7="http://schemas.microsoft.com/office/drawing/2016/5/13/chartex" xmlns:cx8="http://schemas.microsoft.com/office/drawing/2016/5/14/chartex" xmlns:mc="http://schemas.openxmlformats.org/markup-compatibility/2006" xmlns:aink="http://schemas.microsoft.com/office/drawing/2016/ink" xmlns:am3d="http://schemas.microsoft.com/office/drawing/2017/model3d" xmlns:o="urn:schemas-microsoft-com:office:office" xmlns:oel="http://schemas.microsoft.com/office/2019/extlst" xmlns:r="http://schemas.openxmlformats.org/officeDocument/2006/relationships" xmlns:m="http://schemas.openxmlformats.org/officeDocument/2006/math" xmlns:v="urn:schemas-microsoft-com:vml" xmlns:wp14="http://schemas.microsoft.com/office/word/2010/wordprocessingDrawing" xmlns:wp="http://schemas.openxmlformats.org/drawingml/2006/wordprocessingDrawing" xmlns:w10="urn:schemas-microsoft-com:office:word" xmlns:w="http://schemas.openxmlformats.org/wordprocessingml/2006/main" xmlns:w14="http://schemas.microsoft.com/office/word/2010/wordml" xmlns:w15="http://schemas.microsoft.com/office/word/2012/wordml" xmlns:w16cex="http://schemas.microsoft.com/office/word/2018/wordml/cex" xmlns:w16cid="http://schemas.microsoft.com/office/word/2016/wordml/cid" xmlns:w16="http://schemas.microsoft.com/office/word/2018/wordml" xmlns:w16sdtdh="http://schemas.microsoft.com/office/word/2020/wordml/sdtdatahash" xmlns:w16se="http://schemas.microsoft.com/office/word/2015/wordml/symex" xmlns:wpg="http://schemas.microsoft.com/office/word/2010/wordprocessingGroup" xmlns:wpi="http://schemas.microsoft.com/office/word/2010/wordprocessingInk" xmlns:wne="http://schemas.microsoft.com/office/word/2006/wordml" xmlns:wps="http://schemas.microsoft.com/office/word/2010/wordprocessingShape" mc:Ignorable="w14 w15 w16se w16cid w16 w16cex w16sdtdh wp14">
+<w:numbering xmlns:wpc="http://schemas.microsoft.com/office/word/2010/wordprocessingCanvas" xmlns:cx="http://schemas.microsoft.com/office/drawing/2014/chartex" xmlns:cx1="http://schemas.microsoft.com/office/drawing/2015/9/8/chartex" xmlns:cx2="http://schemas.microsoft.com/office/drawing/2015/10/21/chartex" xmlns:cx3="http://schemas.microsoft.com/office/drawing/2016/5/9/chartex" xmlns:cx4="http://schemas.microsoft.com/office/drawing/2016/5/10/chartex" xmlns:cx5="http://schemas.microsoft.com/office/drawing/2016/5/11/chartex" xmlns:cx6="http://schemas.microsoft.com/office/drawing/2016/5/12/chartex" xmlns:cx7="http://schemas.microsoft.com/office/drawing/2016/5/13/chartex" xmlns:cx8="http://schemas.microsoft.com/office/drawing/2016/5/14/chartex" xmlns:mc="http://schemas.openxmlformats.org/markup-compatibility/2006" xmlns:aink="http://schemas.microsoft.com/office/drawing/2016/ink" xmlns:am3d="http://schemas.microsoft.com/office/drawing/2017/model3d" xmlns:o="urn:schemas-microsoft-com:office:office" xmlns:r="http://schemas.openxmlformats.org/officeDocument/2006/relationships" xmlns:m="http://schemas.openxmlformats.org/officeDocument/2006/math" xmlns:v="urn:schemas-microsoft-com:vml" xmlns:wp14="http://schemas.microsoft.com/office/word/2010/wordprocessingDrawing" xmlns:wp="http://schemas.openxmlformats.org/drawingml/2006/wordprocessingDrawing" xmlns:w10="urn:schemas-microsoft-com:office:word" xmlns:w="http://schemas.openxmlformats.org/wordprocessingml/2006/main" xmlns:w14="http://schemas.microsoft.com/office/word/2010/wordml" xmlns:w15="http://schemas.microsoft.com/office/word/2012/wordml" xmlns:w16cex="http://schemas.microsoft.com/office/word/2018/wordml/cex" xmlns:w16cid="http://schemas.microsoft.com/office/word/2016/wordml/cid" xmlns:w16="http://schemas.microsoft.com/office/word/2018/wordml" xmlns:w16sdtdh="http://schemas.microsoft.com/office/word/2020/wordml/sdtdatahash" xmlns:w16se="http://schemas.microsoft.com/office/word/2015/wordml/symex" xmlns:wpg="http://schemas.microsoft.com/office/word/2010/wordprocessingGroup" xmlns:wpi="http://schemas.microsoft.com/office/word/2010/wordprocessingInk" xmlns:wne="http://schemas.microsoft.com/office/word/2006/wordml" xmlns:wps="http://schemas.microsoft.com/office/word/2010/wordprocessingShape" mc:Ignorable="w14 w15 w16se w16cid w16 w16cex w16sdtdh wp14">
   <w:abstractNum w:abstractNumId="0" w15:restartNumberingAfterBreak="0">
     <w:nsid w:val="05CA43F3"/>
     <w:multiLevelType w:val="hybridMultilevel"/>
@@ -3393,6 +3940,95 @@
     </w:lvl>
   </w:abstractNum>
   <w:abstractNum w:abstractNumId="4" w15:restartNumberingAfterBreak="0">
+    <w:nsid w:val="2A7D312A"/>
+    <w:multiLevelType w:val="hybridMultilevel"/>
+    <w:tmpl w:val="B67AE764"/>
+    <w:lvl w:ilvl="0" w:tplc="04090019">
+      <w:start w:val="1"/>
+      <w:numFmt w:val="lowerLetter"/>
+      <w:lvlText w:val="%1."/>
+      <w:lvlJc w:val="left"/>
+      <w:pPr>
+        <w:ind w:left="720" w:hanging="360"/>
+      </w:pPr>
+      <w:rPr>
+        <w:rFonts w:hint="default"/>
+      </w:rPr>
+    </w:lvl>
+    <w:lvl w:ilvl="1" w:tplc="04090019" w:tentative="1">
+      <w:start w:val="1"/>
+      <w:numFmt w:val="lowerLetter"/>
+      <w:lvlText w:val="%2."/>
+      <w:lvlJc w:val="left"/>
+      <w:pPr>
+        <w:ind w:left="1440" w:hanging="360"/>
+      </w:pPr>
+    </w:lvl>
+    <w:lvl w:ilvl="2" w:tplc="0409001B" w:tentative="1">
+      <w:start w:val="1"/>
+      <w:numFmt w:val="lowerRoman"/>
+      <w:lvlText w:val="%3."/>
+      <w:lvlJc w:val="right"/>
+      <w:pPr>
+        <w:ind w:left="2160" w:hanging="180"/>
+      </w:pPr>
+    </w:lvl>
+    <w:lvl w:ilvl="3" w:tplc="0409000F" w:tentative="1">
+      <w:start w:val="1"/>
+      <w:numFmt w:val="decimal"/>
+      <w:lvlText w:val="%4."/>
+      <w:lvlJc w:val="left"/>
+      <w:pPr>
+        <w:ind w:left="2880" w:hanging="360"/>
+      </w:pPr>
+    </w:lvl>
+    <w:lvl w:ilvl="4" w:tplc="04090019" w:tentative="1">
+      <w:start w:val="1"/>
+      <w:numFmt w:val="lowerLetter"/>
+      <w:lvlText w:val="%5."/>
+      <w:lvlJc w:val="left"/>
+      <w:pPr>
+        <w:ind w:left="3600" w:hanging="360"/>
+      </w:pPr>
+    </w:lvl>
+    <w:lvl w:ilvl="5" w:tplc="0409001B" w:tentative="1">
+      <w:start w:val="1"/>
+      <w:numFmt w:val="lowerRoman"/>
+      <w:lvlText w:val="%6."/>
+      <w:lvlJc w:val="right"/>
+      <w:pPr>
+        <w:ind w:left="4320" w:hanging="180"/>
+      </w:pPr>
+    </w:lvl>
+    <w:lvl w:ilvl="6" w:tplc="0409000F" w:tentative="1">
+      <w:start w:val="1"/>
+      <w:numFmt w:val="decimal"/>
+      <w:lvlText w:val="%7."/>
+      <w:lvlJc w:val="left"/>
+      <w:pPr>
+        <w:ind w:left="5040" w:hanging="360"/>
+      </w:pPr>
+    </w:lvl>
+    <w:lvl w:ilvl="7" w:tplc="04090019" w:tentative="1">
+      <w:start w:val="1"/>
+      <w:numFmt w:val="lowerLetter"/>
+      <w:lvlText w:val="%8."/>
+      <w:lvlJc w:val="left"/>
+      <w:pPr>
+        <w:ind w:left="5760" w:hanging="360"/>
+      </w:pPr>
+    </w:lvl>
+    <w:lvl w:ilvl="8" w:tplc="0409001B" w:tentative="1">
+      <w:start w:val="1"/>
+      <w:numFmt w:val="lowerRoman"/>
+      <w:lvlText w:val="%9."/>
+      <w:lvlJc w:val="right"/>
+      <w:pPr>
+        <w:ind w:left="6480" w:hanging="180"/>
+      </w:pPr>
+    </w:lvl>
+  </w:abstractNum>
+  <w:abstractNum w:abstractNumId="5" w15:restartNumberingAfterBreak="0">
     <w:nsid w:val="2E8B53A8"/>
     <w:multiLevelType w:val="hybridMultilevel"/>
     <w:tmpl w:val="DD5A7D00"/>
@@ -3481,7 +4117,7 @@
       </w:pPr>
     </w:lvl>
   </w:abstractNum>
-  <w:abstractNum w:abstractNumId="5" w15:restartNumberingAfterBreak="0">
+  <w:abstractNum w:abstractNumId="6" w15:restartNumberingAfterBreak="0">
     <w:nsid w:val="49370FDC"/>
     <w:multiLevelType w:val="hybridMultilevel"/>
     <w:tmpl w:val="D6C844A8"/>
@@ -3570,7 +4206,7 @@
       </w:pPr>
     </w:lvl>
   </w:abstractNum>
-  <w:abstractNum w:abstractNumId="6" w15:restartNumberingAfterBreak="0">
+  <w:abstractNum w:abstractNumId="7" w15:restartNumberingAfterBreak="0">
     <w:nsid w:val="5EFA78CA"/>
     <w:multiLevelType w:val="hybridMultilevel"/>
     <w:tmpl w:val="51DE3B28"/>
@@ -3659,7 +4295,7 @@
       </w:pPr>
     </w:lvl>
   </w:abstractNum>
-  <w:abstractNum w:abstractNumId="7" w15:restartNumberingAfterBreak="0">
+  <w:abstractNum w:abstractNumId="8" w15:restartNumberingAfterBreak="0">
     <w:nsid w:val="71BB5FB0"/>
     <w:multiLevelType w:val="hybridMultilevel"/>
     <w:tmpl w:val="75CA3058"/>
@@ -3748,7 +4384,7 @@
       </w:pPr>
     </w:lvl>
   </w:abstractNum>
-  <w:abstractNum w:abstractNumId="8" w15:restartNumberingAfterBreak="0">
+  <w:abstractNum w:abstractNumId="9" w15:restartNumberingAfterBreak="0">
     <w:nsid w:val="771D6016"/>
     <w:multiLevelType w:val="hybridMultilevel"/>
     <w:tmpl w:val="044E7CDC"/>
@@ -3837,7 +4473,7 @@
       </w:pPr>
     </w:lvl>
   </w:abstractNum>
-  <w:abstractNum w:abstractNumId="9" w15:restartNumberingAfterBreak="0">
+  <w:abstractNum w:abstractNumId="10" w15:restartNumberingAfterBreak="0">
     <w:nsid w:val="7A7E777B"/>
     <w:multiLevelType w:val="hybridMultilevel"/>
     <w:tmpl w:val="A4DE4CE0"/>
@@ -3926,35 +4562,38 @@
       </w:pPr>
     </w:lvl>
   </w:abstractNum>
-  <w:num w:numId="1" w16cid:durableId="1491018733">
+  <w:num w:numId="1">
     <w:abstractNumId w:val="0"/>
   </w:num>
-  <w:num w:numId="2" w16cid:durableId="1911771318">
+  <w:num w:numId="2">
+    <w:abstractNumId w:val="10"/>
+  </w:num>
+  <w:num w:numId="3">
+    <w:abstractNumId w:val="6"/>
+  </w:num>
+  <w:num w:numId="4">
     <w:abstractNumId w:val="9"/>
   </w:num>
-  <w:num w:numId="3" w16cid:durableId="1393574196">
+  <w:num w:numId="5">
     <w:abstractNumId w:val="5"/>
   </w:num>
-  <w:num w:numId="4" w16cid:durableId="364137270">
+  <w:num w:numId="6">
     <w:abstractNumId w:val="8"/>
   </w:num>
-  <w:num w:numId="5" w16cid:durableId="196628194">
-    <w:abstractNumId w:val="4"/>
+  <w:num w:numId="7">
+    <w:abstractNumId w:val="3"/>
   </w:num>
-  <w:num w:numId="6" w16cid:durableId="1610433788">
+  <w:num w:numId="8">
     <w:abstractNumId w:val="7"/>
   </w:num>
-  <w:num w:numId="7" w16cid:durableId="1663921999">
-    <w:abstractNumId w:val="3"/>
-  </w:num>
-  <w:num w:numId="8" w16cid:durableId="58745523">
-    <w:abstractNumId w:val="6"/>
-  </w:num>
-  <w:num w:numId="9" w16cid:durableId="251857939">
+  <w:num w:numId="9">
     <w:abstractNumId w:val="2"/>
   </w:num>
-  <w:num w:numId="10" w16cid:durableId="555513224">
+  <w:num w:numId="10">
     <w:abstractNumId w:val="1"/>
+  </w:num>
+  <w:num w:numId="11">
+    <w:abstractNumId w:val="4"/>
   </w:num>
 </w:numbering>
 </file>
@@ -3968,7 +4607,7 @@
         <w:kern w:val="2"/>
         <w:sz w:val="22"/>
         <w:szCs w:val="22"/>
-        <w:lang w:val="en-IL" w:eastAsia="en-US" w:bidi="he-IL"/>
+        <w:lang w:eastAsia="en-US" w:bidi="he-IL"/>
         <w14:ligatures w14:val="standardContextual"/>
       </w:rPr>
     </w:rPrDefault>
@@ -4943,7 +5582,7 @@
       <w:kern w:val="0"/>
       <w:sz w:val="24"/>
       <w:szCs w:val="24"/>
-      <w:lang w:val="en-IL" w:eastAsia="en-IL"/>
+      <w:lang/>
       <w14:ligatures w14:val="none"/>
     </w:rPr>
   </w:style>

</xml_diff>